<commit_message>
Added first week of planning and minor adjustments
</commit_message>
<xml_diff>
--- a/documentation/planning/teamcontract.docx
+++ b/documentation/planning/teamcontract.docx
@@ -1,51 +1,96 @@
 
 <file path=word/document.xml><?xml version="1.0" encoding="utf-8"?>
-<w:document xmlns:wpc="http://schemas.microsoft.com/office/word/2010/wordprocessingCanvas" xmlns:mc="http://schemas.openxmlformats.org/markup-compatibility/2006" xmlns:o="urn:schemas-microsoft-com:office:office" xmlns:r="http://schemas.openxmlformats.org/officeDocument/2006/relationships" xmlns:m="http://schemas.openxmlformats.org/officeDocument/2006/math" xmlns:v="urn:schemas-microsoft-com:vml" xmlns:wp14="http://schemas.microsoft.com/office/word/2010/wordprocessingDrawing" xmlns:wp="http://schemas.openxmlformats.org/drawingml/2006/wordprocessingDrawing" xmlns:w10="urn:schemas-microsoft-com:office:word" xmlns:w="http://schemas.openxmlformats.org/wordprocessingml/2006/main" xmlns:w14="http://schemas.microsoft.com/office/word/2010/wordml" xmlns:w15="http://schemas.microsoft.com/office/word/2012/wordml" xmlns:wpg="http://schemas.microsoft.com/office/word/2010/wordprocessingGroup" xmlns:wpi="http://schemas.microsoft.com/office/word/2010/wordprocessingInk" xmlns:wne="http://schemas.microsoft.com/office/word/2006/wordml" xmlns:wps="http://schemas.microsoft.com/office/word/2010/wordprocessingShape" mc:Ignorable="w14 w15 wp14">
+<w:document xmlns:wpc="http://schemas.microsoft.com/office/word/2010/wordprocessingCanvas" xmlns:cx="http://schemas.microsoft.com/office/drawing/2014/chartex" xmlns:cx1="http://schemas.microsoft.com/office/drawing/2015/9/8/chartex" xmlns:cx2="http://schemas.microsoft.com/office/drawing/2015/10/21/chartex" xmlns:mc="http://schemas.openxmlformats.org/markup-compatibility/2006" xmlns:o="urn:schemas-microsoft-com:office:office" xmlns:r="http://schemas.openxmlformats.org/officeDocument/2006/relationships" xmlns:m="http://schemas.openxmlformats.org/officeDocument/2006/math" xmlns:v="urn:schemas-microsoft-com:vml" xmlns:wp14="http://schemas.microsoft.com/office/word/2010/wordprocessingDrawing" xmlns:wp="http://schemas.openxmlformats.org/drawingml/2006/wordprocessingDrawing" xmlns:w10="urn:schemas-microsoft-com:office:word" xmlns:w="http://schemas.openxmlformats.org/wordprocessingml/2006/main" xmlns:w14="http://schemas.microsoft.com/office/word/2010/wordml" xmlns:w15="http://schemas.microsoft.com/office/word/2012/wordml" xmlns:w16se="http://schemas.microsoft.com/office/word/2015/wordml/symex" xmlns:wpg="http://schemas.microsoft.com/office/word/2010/wordprocessingGroup" xmlns:wpi="http://schemas.microsoft.com/office/word/2010/wordprocessingInk" xmlns:wne="http://schemas.microsoft.com/office/word/2006/wordml" xmlns:wps="http://schemas.microsoft.com/office/word/2010/wordprocessingShape" mc:Ignorable="w14 w15 w16se wp14">
   <w:body>
     <w:p>
       <w:pPr>
-        <w:pStyle w:val="Kop1"/>
+        <w:pStyle w:val="Heading1"/>
+        <w:rPr>
+          <w:lang w:val="nl-NL"/>
+        </w:rPr>
       </w:pPr>
       <w:bookmarkStart w:id="0" w:name="_Toc327266477"/>
       <w:r>
+        <w:rPr>
+          <w:lang w:val="nl-NL"/>
+        </w:rPr>
         <w:t>Teamcontrac</w:t>
       </w:r>
       <w:r>
+        <w:rPr>
+          <w:lang w:val="nl-NL"/>
+        </w:rPr>
         <w:t xml:space="preserve">t </w:t>
       </w:r>
       <w:bookmarkEnd w:id="0"/>
       <w:r>
-        <w:t>Themaopdracht Devices</w:t>
-      </w:r>
-      <w:r>
+        <w:rPr>
+          <w:lang w:val="nl-NL"/>
+        </w:rPr>
+        <w:t xml:space="preserve">Themaopdracht </w:t>
+      </w:r>
+      <w:proofErr w:type="spellStart"/>
+      <w:r>
+        <w:rPr>
+          <w:lang w:val="nl-NL"/>
+        </w:rPr>
+        <w:t>Devices</w:t>
+      </w:r>
+      <w:proofErr w:type="spellEnd"/>
+      <w:r>
+        <w:rPr>
+          <w:lang w:val="nl-NL"/>
+        </w:rPr>
         <w:t xml:space="preserve"> </w:t>
       </w:r>
       <w:r>
+        <w:rPr>
+          <w:lang w:val="nl-NL"/>
+        </w:rPr>
         <w:t>201</w:t>
       </w:r>
       <w:r>
+        <w:rPr>
+          <w:lang w:val="nl-NL"/>
+        </w:rPr>
         <w:t>6</w:t>
       </w:r>
       <w:r>
+        <w:rPr>
+          <w:lang w:val="nl-NL"/>
+        </w:rPr>
         <w:t>-</w:t>
       </w:r>
       <w:r>
+        <w:rPr>
+          <w:lang w:val="nl-NL"/>
+        </w:rPr>
         <w:t>201</w:t>
       </w:r>
       <w:r>
+        <w:rPr>
+          <w:lang w:val="nl-NL"/>
+        </w:rPr>
         <w:t>7</w:t>
       </w:r>
     </w:p>
     <w:p>
-      <w:r>
-        <w:rPr>
-          <w:b/>
+      <w:pPr>
+        <w:rPr>
+          <w:lang w:val="nl-NL"/>
+        </w:rPr>
+      </w:pPr>
+      <w:r>
+        <w:rPr>
+          <w:b/>
+          <w:lang w:val="nl-NL"/>
         </w:rPr>
         <w:br/>
       </w:r>
       <w:r>
         <w:rPr>
           <w:b/>
+          <w:lang w:val="nl-NL"/>
         </w:rPr>
         <w:t>Klas</w:t>
       </w:r>
@@ -53,6 +98,7 @@
         <w:rPr>
           <w:rFonts w:ascii="Calibri" w:eastAsia="Times New Roman" w:hAnsi="Calibri" w:cs="Times New Roman"/>
           <w:b/>
+          <w:lang w:val="nl-NL"/>
         </w:rPr>
         <w:t>:</w:t>
       </w:r>
@@ -60,6 +106,7 @@
         <w:rPr>
           <w:rFonts w:ascii="Calibri" w:eastAsia="Times New Roman" w:hAnsi="Calibri" w:cs="Times New Roman"/>
           <w:b/>
+          <w:lang w:val="nl-NL"/>
         </w:rPr>
         <w:t xml:space="preserve"> V2A</w:t>
       </w:r>
@@ -108,7 +155,7 @@
           <w:b/>
           <w:lang w:val="nl-NL"/>
         </w:rPr>
-        <w:t xml:space="preserve"> B1Bazen</w:t>
+        <w:t xml:space="preserve"> #9</w:t>
       </w:r>
       <w:r>
         <w:rPr>
@@ -118,6 +165,32 @@
         </w:rPr>
         <w:t xml:space="preserve"> </w:t>
       </w:r>
+      <w:r>
+        <w:rPr>
+          <w:rFonts w:ascii="Calibri" w:eastAsia="Times New Roman" w:hAnsi="Calibri" w:cs="Times New Roman"/>
+          <w:b/>
+          <w:lang w:val="nl-NL"/>
+        </w:rPr>
+        <w:t xml:space="preserve">- </w:t>
+      </w:r>
+      <w:r>
+        <w:rPr>
+          <w:rFonts w:ascii="Calibri" w:eastAsia="Times New Roman" w:hAnsi="Calibri" w:cs="Times New Roman"/>
+          <w:b/>
+          <w:lang w:val="nl-NL"/>
+        </w:rPr>
+        <w:t>B1Bazen</w:t>
+      </w:r>
+      <w:r>
+        <w:rPr>
+          <w:rFonts w:ascii="Calibri" w:eastAsia="Times New Roman" w:hAnsi="Calibri" w:cs="Times New Roman"/>
+          <w:b/>
+          <w:lang w:val="nl-NL"/>
+        </w:rPr>
+        <w:t xml:space="preserve"> </w:t>
+      </w:r>
+      <w:bookmarkStart w:id="1" w:name="_GoBack"/>
+      <w:bookmarkEnd w:id="1"/>
     </w:p>
     <w:p>
       <w:pPr>
@@ -176,7 +249,7 @@
     </w:p>
     <w:p>
       <w:pPr>
-        <w:pStyle w:val="Kop4"/>
+        <w:pStyle w:val="Heading4"/>
         <w:rPr>
           <w:rFonts w:ascii="Cambria" w:eastAsia="Times New Roman" w:hAnsi="Cambria" w:cs="Times New Roman"/>
           <w:color w:val="4F81BD"/>
@@ -383,7 +456,7 @@
     </w:p>
     <w:p>
       <w:pPr>
-        <w:pStyle w:val="Kop4"/>
+        <w:pStyle w:val="Heading4"/>
         <w:rPr>
           <w:rFonts w:ascii="Cambria" w:eastAsia="Times New Roman" w:hAnsi="Cambria" w:cs="Times New Roman"/>
           <w:color w:val="4F81BD"/>
@@ -472,7 +545,15 @@
           <w:rFonts w:ascii="Calibri" w:eastAsia="Times New Roman" w:hAnsi="Calibri" w:cs="Times New Roman"/>
           <w:lang w:val="nl-NL"/>
         </w:rPr>
-        <w:t>eeft een antwoord op de volgende vragen. Door alle antwoorden hier te plaatsen we</w:t>
+        <w:t xml:space="preserve">eeft een antwoord op de volgende vragen. Door alle antwoorden hier te plaatsen </w:t>
+      </w:r>
+      <w:proofErr w:type="spellStart"/>
+      <w:r>
+        <w:rPr>
+          <w:rFonts w:ascii="Calibri" w:eastAsia="Times New Roman" w:hAnsi="Calibri" w:cs="Times New Roman"/>
+          <w:lang w:val="nl-NL"/>
+        </w:rPr>
+        <w:t>we</w:t>
       </w:r>
       <w:r>
         <w:rPr>
@@ -488,6 +569,7 @@
         </w:rPr>
         <w:t>te</w:t>
       </w:r>
+      <w:proofErr w:type="spellEnd"/>
       <w:r>
         <w:rPr>
           <w:rFonts w:ascii="Calibri" w:eastAsia="Times New Roman" w:hAnsi="Calibri" w:cs="Times New Roman"/>
@@ -965,10 +1047,72 @@
           <w:rFonts w:ascii="Calibri" w:eastAsia="Times New Roman" w:hAnsi="Calibri" w:cs="Times New Roman"/>
           <w:lang w:val="nl-NL"/>
         </w:rPr>
-        <w:t>Veel geleerd hebben over het rtos systeem. Leren hoe test schedules werkt en hoe infrafrood protocolen kan gebruiken.</w:t>
-      </w:r>
-      <w:bookmarkStart w:id="1" w:name="_GoBack"/>
-      <w:bookmarkEnd w:id="1"/>
+        <w:t xml:space="preserve">Veel geleerd hebben over het </w:t>
+      </w:r>
+      <w:proofErr w:type="spellStart"/>
+      <w:r>
+        <w:rPr>
+          <w:rFonts w:ascii="Calibri" w:eastAsia="Times New Roman" w:hAnsi="Calibri" w:cs="Times New Roman"/>
+          <w:lang w:val="nl-NL"/>
+        </w:rPr>
+        <w:t>rtos</w:t>
+      </w:r>
+      <w:proofErr w:type="spellEnd"/>
+      <w:r>
+        <w:rPr>
+          <w:rFonts w:ascii="Calibri" w:eastAsia="Times New Roman" w:hAnsi="Calibri" w:cs="Times New Roman"/>
+          <w:lang w:val="nl-NL"/>
+        </w:rPr>
+        <w:t xml:space="preserve"> systeem. Leren hoe test </w:t>
+      </w:r>
+      <w:proofErr w:type="spellStart"/>
+      <w:r>
+        <w:rPr>
+          <w:rFonts w:ascii="Calibri" w:eastAsia="Times New Roman" w:hAnsi="Calibri" w:cs="Times New Roman"/>
+          <w:lang w:val="nl-NL"/>
+        </w:rPr>
+        <w:t>schedules</w:t>
+      </w:r>
+      <w:proofErr w:type="spellEnd"/>
+      <w:r>
+        <w:rPr>
+          <w:rFonts w:ascii="Calibri" w:eastAsia="Times New Roman" w:hAnsi="Calibri" w:cs="Times New Roman"/>
+          <w:lang w:val="nl-NL"/>
+        </w:rPr>
+        <w:t xml:space="preserve"> werkt en hoe </w:t>
+      </w:r>
+      <w:proofErr w:type="spellStart"/>
+      <w:r>
+        <w:rPr>
+          <w:rFonts w:ascii="Calibri" w:eastAsia="Times New Roman" w:hAnsi="Calibri" w:cs="Times New Roman"/>
+          <w:lang w:val="nl-NL"/>
+        </w:rPr>
+        <w:t>infrafrood</w:t>
+      </w:r>
+      <w:proofErr w:type="spellEnd"/>
+      <w:r>
+        <w:rPr>
+          <w:rFonts w:ascii="Calibri" w:eastAsia="Times New Roman" w:hAnsi="Calibri" w:cs="Times New Roman"/>
+          <w:lang w:val="nl-NL"/>
+        </w:rPr>
+        <w:t xml:space="preserve"> </w:t>
+      </w:r>
+      <w:proofErr w:type="spellStart"/>
+      <w:r>
+        <w:rPr>
+          <w:rFonts w:ascii="Calibri" w:eastAsia="Times New Roman" w:hAnsi="Calibri" w:cs="Times New Roman"/>
+          <w:lang w:val="nl-NL"/>
+        </w:rPr>
+        <w:t>protocolen</w:t>
+      </w:r>
+      <w:proofErr w:type="spellEnd"/>
+      <w:r>
+        <w:rPr>
+          <w:rFonts w:ascii="Calibri" w:eastAsia="Times New Roman" w:hAnsi="Calibri" w:cs="Times New Roman"/>
+          <w:lang w:val="nl-NL"/>
+        </w:rPr>
+        <w:t xml:space="preserve"> kan gebruiken.</w:t>
+      </w:r>
     </w:p>
     <w:p>
       <w:pPr>
@@ -997,14 +1141,24 @@
           <w:color w:val="000000" w:themeColor="text1"/>
           <w:lang w:val="nl-NL"/>
         </w:rPr>
-        <w:t xml:space="preserve"> (Jim Bransen</w:t>
-      </w:r>
+        <w:t xml:space="preserve"> (Jim </w:t>
+      </w:r>
+      <w:proofErr w:type="spellStart"/>
       <w:r>
         <w:rPr>
           <w:rFonts w:ascii="Calibri" w:eastAsia="Times New Roman" w:hAnsi="Calibri" w:cs="Arial"/>
           <w:color w:val="000000" w:themeColor="text1"/>
           <w:lang w:val="nl-NL"/>
         </w:rPr>
+        <w:t>Bransen</w:t>
+      </w:r>
+      <w:proofErr w:type="spellEnd"/>
+      <w:r>
+        <w:rPr>
+          <w:rFonts w:ascii="Calibri" w:eastAsia="Times New Roman" w:hAnsi="Calibri" w:cs="Arial"/>
+          <w:color w:val="000000" w:themeColor="text1"/>
+          <w:lang w:val="nl-NL"/>
+        </w:rPr>
         <w:t>)</w:t>
       </w:r>
     </w:p>
@@ -1039,7 +1193,55 @@
           <w:rFonts w:ascii="Calibri" w:eastAsia="Times New Roman" w:hAnsi="Calibri" w:cs="Times New Roman"/>
           <w:lang w:val="nl-NL"/>
         </w:rPr>
-        <w:t>Dat we alle must halen van de project eisen en hopelijk ok veel van de shoulds en ok van de coulds.</w:t>
+        <w:t xml:space="preserve">Dat we alle must halen van </w:t>
+      </w:r>
+      <w:proofErr w:type="gramStart"/>
+      <w:r>
+        <w:rPr>
+          <w:rFonts w:ascii="Calibri" w:eastAsia="Times New Roman" w:hAnsi="Calibri" w:cs="Times New Roman"/>
+          <w:lang w:val="nl-NL"/>
+        </w:rPr>
+        <w:t>de</w:t>
+      </w:r>
+      <w:proofErr w:type="gramEnd"/>
+      <w:r>
+        <w:rPr>
+          <w:rFonts w:ascii="Calibri" w:eastAsia="Times New Roman" w:hAnsi="Calibri" w:cs="Times New Roman"/>
+          <w:lang w:val="nl-NL"/>
+        </w:rPr>
+        <w:t xml:space="preserve"> project eisen en hopelijk ok veel van de </w:t>
+      </w:r>
+      <w:proofErr w:type="spellStart"/>
+      <w:r>
+        <w:rPr>
+          <w:rFonts w:ascii="Calibri" w:eastAsia="Times New Roman" w:hAnsi="Calibri" w:cs="Times New Roman"/>
+          <w:lang w:val="nl-NL"/>
+        </w:rPr>
+        <w:t>shoulds</w:t>
+      </w:r>
+      <w:proofErr w:type="spellEnd"/>
+      <w:r>
+        <w:rPr>
+          <w:rFonts w:ascii="Calibri" w:eastAsia="Times New Roman" w:hAnsi="Calibri" w:cs="Times New Roman"/>
+          <w:lang w:val="nl-NL"/>
+        </w:rPr>
+        <w:t xml:space="preserve"> en ok van de </w:t>
+      </w:r>
+      <w:proofErr w:type="spellStart"/>
+      <w:r>
+        <w:rPr>
+          <w:rFonts w:ascii="Calibri" w:eastAsia="Times New Roman" w:hAnsi="Calibri" w:cs="Times New Roman"/>
+          <w:lang w:val="nl-NL"/>
+        </w:rPr>
+        <w:t>coulds</w:t>
+      </w:r>
+      <w:proofErr w:type="spellEnd"/>
+      <w:r>
+        <w:rPr>
+          <w:rFonts w:ascii="Calibri" w:eastAsia="Times New Roman" w:hAnsi="Calibri" w:cs="Times New Roman"/>
+          <w:lang w:val="nl-NL"/>
+        </w:rPr>
+        <w:t>.</w:t>
       </w:r>
     </w:p>
     <w:p>
@@ -1124,7 +1326,23 @@
           <w:rFonts w:ascii="Calibri" w:eastAsia="Times New Roman" w:hAnsi="Calibri" w:cs="Arial"/>
           <w:lang w:val="nl-NL"/>
         </w:rPr>
-        <w:t>Dat we alle must hebben gehaald en zoveel mogelijk shoulds en dat we een mooi project gaan maken.</w:t>
+        <w:t xml:space="preserve">Dat we alle must hebben gehaald en zoveel mogelijk </w:t>
+      </w:r>
+      <w:proofErr w:type="spellStart"/>
+      <w:r>
+        <w:rPr>
+          <w:rFonts w:ascii="Calibri" w:eastAsia="Times New Roman" w:hAnsi="Calibri" w:cs="Arial"/>
+          <w:lang w:val="nl-NL"/>
+        </w:rPr>
+        <w:t>shoulds</w:t>
+      </w:r>
+      <w:proofErr w:type="spellEnd"/>
+      <w:r>
+        <w:rPr>
+          <w:rFonts w:ascii="Calibri" w:eastAsia="Times New Roman" w:hAnsi="Calibri" w:cs="Arial"/>
+          <w:lang w:val="nl-NL"/>
+        </w:rPr>
+        <w:t xml:space="preserve"> en dat we een mooi project gaan maken.</w:t>
       </w:r>
     </w:p>
     <w:p>
@@ -1411,7 +1629,7 @@
     </w:p>
     <w:p>
       <w:pPr>
-        <w:pStyle w:val="Kop4"/>
+        <w:pStyle w:val="Heading4"/>
         <w:rPr>
           <w:rFonts w:ascii="Cambria" w:eastAsia="Times New Roman" w:hAnsi="Cambria" w:cs="Times New Roman"/>
           <w:color w:val="4F81BD"/>
@@ -1901,8 +2119,17 @@
                 <w:rFonts w:ascii="Calibri" w:eastAsia="Times New Roman" w:hAnsi="Calibri" w:cs="Times New Roman"/>
                 <w:lang w:val="nl-NL"/>
               </w:rPr>
-              <w:t>Jim Bransen</w:t>
-            </w:r>
+              <w:t xml:space="preserve">Jim </w:t>
+            </w:r>
+            <w:proofErr w:type="spellStart"/>
+            <w:r>
+              <w:rPr>
+                <w:rFonts w:ascii="Calibri" w:eastAsia="Times New Roman" w:hAnsi="Calibri" w:cs="Times New Roman"/>
+                <w:lang w:val="nl-NL"/>
+              </w:rPr>
+              <w:t>Bransen</w:t>
+            </w:r>
+            <w:proofErr w:type="spellEnd"/>
           </w:p>
         </w:tc>
         <w:tc>
@@ -2374,12 +2601,30 @@
           <w:lang w:val="nl-NL"/>
         </w:rPr>
       </w:pPr>
+      <w:proofErr w:type="gramStart"/>
       <w:r>
         <w:rPr>
           <w:rFonts w:cs="Arial"/>
           <w:lang w:val="nl-NL"/>
         </w:rPr>
-        <w:t>8 urige werkdagen.</w:t>
+        <w:t xml:space="preserve">8 </w:t>
+      </w:r>
+      <w:proofErr w:type="spellStart"/>
+      <w:r>
+        <w:rPr>
+          <w:rFonts w:cs="Arial"/>
+          <w:lang w:val="nl-NL"/>
+        </w:rPr>
+        <w:t>urige</w:t>
+      </w:r>
+      <w:proofErr w:type="spellEnd"/>
+      <w:proofErr w:type="gramEnd"/>
+      <w:r>
+        <w:rPr>
+          <w:rFonts w:cs="Arial"/>
+          <w:lang w:val="nl-NL"/>
+        </w:rPr>
+        <w:t xml:space="preserve"> werkdagen.</w:t>
       </w:r>
     </w:p>
     <w:p>
@@ -2589,7 +2834,23 @@
           <w:rFonts w:ascii="Calibri" w:eastAsia="Times New Roman" w:hAnsi="Calibri" w:cs="Arial"/>
           <w:lang w:val="nl-NL"/>
         </w:rPr>
-        <w:t>Melden via whatsapp.</w:t>
+        <w:t xml:space="preserve">Melden via </w:t>
+      </w:r>
+      <w:proofErr w:type="spellStart"/>
+      <w:r>
+        <w:rPr>
+          <w:rFonts w:ascii="Calibri" w:eastAsia="Times New Roman" w:hAnsi="Calibri" w:cs="Arial"/>
+          <w:lang w:val="nl-NL"/>
+        </w:rPr>
+        <w:t>whatsapp</w:t>
+      </w:r>
+      <w:proofErr w:type="spellEnd"/>
+      <w:r>
+        <w:rPr>
+          <w:rFonts w:ascii="Calibri" w:eastAsia="Times New Roman" w:hAnsi="Calibri" w:cs="Arial"/>
+          <w:lang w:val="nl-NL"/>
+        </w:rPr>
+        <w:t>.</w:t>
       </w:r>
     </w:p>
     <w:p>
@@ -2959,6 +3220,7 @@
                 <w:lang w:val="nl-NL"/>
               </w:rPr>
             </w:pPr>
+            <w:proofErr w:type="gramStart"/>
             <w:r>
               <w:rPr>
                 <w:rFonts w:ascii="Calibri" w:eastAsia="Times New Roman" w:hAnsi="Calibri" w:cs="Times New Roman"/>
@@ -2967,6 +3229,7 @@
               </w:rPr>
               <w:t>teamleider</w:t>
             </w:r>
+            <w:proofErr w:type="gramEnd"/>
           </w:p>
         </w:tc>
         <w:tc>
@@ -6870,6 +7133,7 @@
         </w:rPr>
         <w:t xml:space="preserve">5. </w:t>
       </w:r>
+      <w:proofErr w:type="spellStart"/>
       <w:r>
         <w:rPr>
           <w:rFonts w:ascii="Calibri" w:eastAsia="Times New Roman" w:hAnsi="Calibri" w:cs="Times New Roman"/>
@@ -6879,6 +7143,7 @@
         </w:rPr>
         <w:t>Repository</w:t>
       </w:r>
+      <w:proofErr w:type="spellEnd"/>
       <w:r>
         <w:rPr>
           <w:rFonts w:ascii="Calibri" w:eastAsia="Times New Roman" w:hAnsi="Calibri" w:cs="Times New Roman"/>
@@ -6941,8 +7206,17 @@
           <w:rFonts w:ascii="Calibri" w:eastAsia="Times New Roman" w:hAnsi="Calibri" w:cs="Times New Roman"/>
           <w:lang w:val="nl-NL"/>
         </w:rPr>
-        <w:t>de repository</w:t>
-      </w:r>
+        <w:t xml:space="preserve">de </w:t>
+      </w:r>
+      <w:proofErr w:type="spellStart"/>
+      <w:r>
+        <w:rPr>
+          <w:rFonts w:ascii="Calibri" w:eastAsia="Times New Roman" w:hAnsi="Calibri" w:cs="Times New Roman"/>
+          <w:lang w:val="nl-NL"/>
+        </w:rPr>
+        <w:t>repository</w:t>
+      </w:r>
+      <w:proofErr w:type="spellEnd"/>
       <w:r>
         <w:rPr>
           <w:rFonts w:ascii="Calibri" w:eastAsia="Times New Roman" w:hAnsi="Calibri" w:cs="Times New Roman"/>
@@ -6962,8 +7236,17 @@
           <w:rFonts w:ascii="Calibri" w:eastAsia="Times New Roman" w:hAnsi="Calibri" w:cs="Times New Roman"/>
           <w:lang w:val="nl-NL"/>
         </w:rPr>
-        <w:t>de repository</w:t>
-      </w:r>
+        <w:t xml:space="preserve">de </w:t>
+      </w:r>
+      <w:proofErr w:type="spellStart"/>
+      <w:r>
+        <w:rPr>
+          <w:rFonts w:ascii="Calibri" w:eastAsia="Times New Roman" w:hAnsi="Calibri" w:cs="Times New Roman"/>
+          <w:lang w:val="nl-NL"/>
+        </w:rPr>
+        <w:t>repository</w:t>
+      </w:r>
+      <w:proofErr w:type="spellEnd"/>
       <w:r>
         <w:rPr>
           <w:rFonts w:ascii="Calibri" w:eastAsia="Times New Roman" w:hAnsi="Calibri" w:cs="Times New Roman"/>
@@ -7019,7 +7302,25 @@
           <w:b/>
           <w:lang w:val="nl-NL"/>
         </w:rPr>
-        <w:t>6. Projectrollen definieren.</w:t>
+        <w:t xml:space="preserve">6. Projectrollen </w:t>
+      </w:r>
+      <w:proofErr w:type="spellStart"/>
+      <w:r>
+        <w:rPr>
+          <w:rFonts w:ascii="Calibri" w:eastAsia="Times New Roman" w:hAnsi="Calibri" w:cs="Times New Roman"/>
+          <w:b/>
+          <w:lang w:val="nl-NL"/>
+        </w:rPr>
+        <w:t>definieren</w:t>
+      </w:r>
+      <w:proofErr w:type="spellEnd"/>
+      <w:r>
+        <w:rPr>
+          <w:rFonts w:ascii="Calibri" w:eastAsia="Times New Roman" w:hAnsi="Calibri" w:cs="Times New Roman"/>
+          <w:b/>
+          <w:lang w:val="nl-NL"/>
+        </w:rPr>
+        <w:t>.</w:t>
       </w:r>
     </w:p>
     <w:p>
@@ -7047,7 +7348,7 @@
     </w:p>
     <w:p>
       <w:pPr>
-        <w:pStyle w:val="Lijstalinea"/>
+        <w:pStyle w:val="ListParagraph"/>
         <w:numPr>
           <w:ilvl w:val="0"/>
           <w:numId w:val="7"/>
@@ -7062,12 +7363,28 @@
           <w:rFonts w:ascii="Calibri" w:eastAsia="Times New Roman" w:hAnsi="Calibri" w:cs="Times New Roman"/>
           <w:lang w:val="nl-NL"/>
         </w:rPr>
-        <w:t>Bob Thomas Is verantwoordelijk voor de repository en is de teamleider.</w:t>
-      </w:r>
-    </w:p>
-    <w:p>
-      <w:pPr>
-        <w:pStyle w:val="Lijstalinea"/>
+        <w:t xml:space="preserve">Bob Thomas Is verantwoordelijk voor de </w:t>
+      </w:r>
+      <w:proofErr w:type="spellStart"/>
+      <w:r>
+        <w:rPr>
+          <w:rFonts w:ascii="Calibri" w:eastAsia="Times New Roman" w:hAnsi="Calibri" w:cs="Times New Roman"/>
+          <w:lang w:val="nl-NL"/>
+        </w:rPr>
+        <w:t>repository</w:t>
+      </w:r>
+      <w:proofErr w:type="spellEnd"/>
+      <w:r>
+        <w:rPr>
+          <w:rFonts w:ascii="Calibri" w:eastAsia="Times New Roman" w:hAnsi="Calibri" w:cs="Times New Roman"/>
+          <w:lang w:val="nl-NL"/>
+        </w:rPr>
+        <w:t xml:space="preserve"> en is de teamleider.</w:t>
+      </w:r>
+    </w:p>
+    <w:p>
+      <w:pPr>
+        <w:pStyle w:val="ListParagraph"/>
         <w:numPr>
           <w:ilvl w:val="0"/>
           <w:numId w:val="7"/>
@@ -7082,12 +7399,44 @@
           <w:rFonts w:ascii="Calibri" w:eastAsia="Times New Roman" w:hAnsi="Calibri" w:cs="Times New Roman"/>
           <w:lang w:val="nl-NL"/>
         </w:rPr>
-        <w:t>Robbie Valkenburg en  Jim Bransen zijn verantwoordelijk voor uitvoerende taken tijdens het project.</w:t>
-      </w:r>
-    </w:p>
-    <w:p>
-      <w:pPr>
-        <w:pStyle w:val="Lijstalinea"/>
+        <w:t xml:space="preserve">Robbie Valkenburg </w:t>
+      </w:r>
+      <w:proofErr w:type="gramStart"/>
+      <w:r>
+        <w:rPr>
+          <w:rFonts w:ascii="Calibri" w:eastAsia="Times New Roman" w:hAnsi="Calibri" w:cs="Times New Roman"/>
+          <w:lang w:val="nl-NL"/>
+        </w:rPr>
+        <w:t>en  Jim</w:t>
+      </w:r>
+      <w:proofErr w:type="gramEnd"/>
+      <w:r>
+        <w:rPr>
+          <w:rFonts w:ascii="Calibri" w:eastAsia="Times New Roman" w:hAnsi="Calibri" w:cs="Times New Roman"/>
+          <w:lang w:val="nl-NL"/>
+        </w:rPr>
+        <w:t xml:space="preserve"> </w:t>
+      </w:r>
+      <w:proofErr w:type="spellStart"/>
+      <w:r>
+        <w:rPr>
+          <w:rFonts w:ascii="Calibri" w:eastAsia="Times New Roman" w:hAnsi="Calibri" w:cs="Times New Roman"/>
+          <w:lang w:val="nl-NL"/>
+        </w:rPr>
+        <w:t>Bransen</w:t>
+      </w:r>
+      <w:proofErr w:type="spellEnd"/>
+      <w:r>
+        <w:rPr>
+          <w:rFonts w:ascii="Calibri" w:eastAsia="Times New Roman" w:hAnsi="Calibri" w:cs="Times New Roman"/>
+          <w:lang w:val="nl-NL"/>
+        </w:rPr>
+        <w:t xml:space="preserve"> zijn verantwoordelijk voor uitvoerende taken tijdens het project.</w:t>
+      </w:r>
+    </w:p>
+    <w:p>
+      <w:pPr>
+        <w:pStyle w:val="ListParagraph"/>
         <w:rPr>
           <w:rFonts w:ascii="Calibri" w:eastAsia="Times New Roman" w:hAnsi="Calibri" w:cs="Times New Roman"/>
           <w:lang w:val="nl-NL"/>
@@ -7224,7 +7573,23 @@
           <w:rFonts w:ascii="Calibri" w:eastAsia="Times New Roman" w:hAnsi="Calibri" w:cs="Times New Roman"/>
           <w:lang w:val="nl-NL"/>
         </w:rPr>
-        <w:t xml:space="preserve">Handtekening voor akkoord  (schrijf hier naam teamlid 1): </w:t>
+        <w:t xml:space="preserve">Handtekening voor </w:t>
+      </w:r>
+      <w:proofErr w:type="gramStart"/>
+      <w:r>
+        <w:rPr>
+          <w:rFonts w:ascii="Calibri" w:eastAsia="Times New Roman" w:hAnsi="Calibri" w:cs="Times New Roman"/>
+          <w:lang w:val="nl-NL"/>
+        </w:rPr>
+        <w:t>akkoord  (</w:t>
+      </w:r>
+      <w:proofErr w:type="gramEnd"/>
+      <w:r>
+        <w:rPr>
+          <w:rFonts w:ascii="Calibri" w:eastAsia="Times New Roman" w:hAnsi="Calibri" w:cs="Times New Roman"/>
+          <w:lang w:val="nl-NL"/>
+        </w:rPr>
+        <w:t xml:space="preserve">schrijf hier naam teamlid 1): </w:t>
       </w:r>
     </w:p>
     <w:p>
@@ -7262,7 +7627,23 @@
           <w:rFonts w:ascii="Calibri" w:eastAsia="Times New Roman" w:hAnsi="Calibri" w:cs="Times New Roman"/>
           <w:lang w:val="nl-NL"/>
         </w:rPr>
-        <w:t xml:space="preserve">Handtekening voor akkoord  (schrijf hier naam teamlid 2): </w:t>
+        <w:t xml:space="preserve">Handtekening voor </w:t>
+      </w:r>
+      <w:proofErr w:type="gramStart"/>
+      <w:r>
+        <w:rPr>
+          <w:rFonts w:ascii="Calibri" w:eastAsia="Times New Roman" w:hAnsi="Calibri" w:cs="Times New Roman"/>
+          <w:lang w:val="nl-NL"/>
+        </w:rPr>
+        <w:t>akkoord  (</w:t>
+      </w:r>
+      <w:proofErr w:type="gramEnd"/>
+      <w:r>
+        <w:rPr>
+          <w:rFonts w:ascii="Calibri" w:eastAsia="Times New Roman" w:hAnsi="Calibri" w:cs="Times New Roman"/>
+          <w:lang w:val="nl-NL"/>
+        </w:rPr>
+        <w:t xml:space="preserve">schrijf hier naam teamlid 2): </w:t>
       </w:r>
     </w:p>
     <w:p>
@@ -7300,23 +7681,48 @@
           <w:rFonts w:ascii="Calibri" w:eastAsia="Times New Roman" w:hAnsi="Calibri" w:cs="Times New Roman"/>
           <w:lang w:val="nl-NL"/>
         </w:rPr>
-        <w:t xml:space="preserve">Handtekening voor akkoord  (schrijf hier naam teamlid 3): </w:t>
-      </w:r>
-    </w:p>
-    <w:p>
-      <w:pPr>
-        <w:rPr>
-          <w:rFonts w:ascii="Calibri" w:eastAsia="Times New Roman" w:hAnsi="Calibri" w:cs="Times New Roman"/>
-          <w:lang w:val="nl-NL"/>
-        </w:rPr>
-      </w:pPr>
-      <w:r>
-        <w:rPr>
-          <w:rFonts w:ascii="Calibri" w:eastAsia="Times New Roman" w:hAnsi="Calibri" w:cs="Times New Roman"/>
-          <w:lang w:val="nl-NL"/>
-        </w:rPr>
-        <w:t>Jim Bransen</w:t>
-      </w:r>
+        <w:t xml:space="preserve">Handtekening voor </w:t>
+      </w:r>
+      <w:proofErr w:type="gramStart"/>
+      <w:r>
+        <w:rPr>
+          <w:rFonts w:ascii="Calibri" w:eastAsia="Times New Roman" w:hAnsi="Calibri" w:cs="Times New Roman"/>
+          <w:lang w:val="nl-NL"/>
+        </w:rPr>
+        <w:t>akkoord  (</w:t>
+      </w:r>
+      <w:proofErr w:type="gramEnd"/>
+      <w:r>
+        <w:rPr>
+          <w:rFonts w:ascii="Calibri" w:eastAsia="Times New Roman" w:hAnsi="Calibri" w:cs="Times New Roman"/>
+          <w:lang w:val="nl-NL"/>
+        </w:rPr>
+        <w:t xml:space="preserve">schrijf hier naam teamlid 3): </w:t>
+      </w:r>
+    </w:p>
+    <w:p>
+      <w:pPr>
+        <w:rPr>
+          <w:rFonts w:ascii="Calibri" w:eastAsia="Times New Roman" w:hAnsi="Calibri" w:cs="Times New Roman"/>
+          <w:lang w:val="nl-NL"/>
+        </w:rPr>
+      </w:pPr>
+      <w:r>
+        <w:rPr>
+          <w:rFonts w:ascii="Calibri" w:eastAsia="Times New Roman" w:hAnsi="Calibri" w:cs="Times New Roman"/>
+          <w:lang w:val="nl-NL"/>
+        </w:rPr>
+        <w:t xml:space="preserve">Jim </w:t>
+      </w:r>
+      <w:proofErr w:type="spellStart"/>
+      <w:r>
+        <w:rPr>
+          <w:rFonts w:ascii="Calibri" w:eastAsia="Times New Roman" w:hAnsi="Calibri" w:cs="Times New Roman"/>
+          <w:lang w:val="nl-NL"/>
+        </w:rPr>
+        <w:t>Bransen</w:t>
+      </w:r>
+      <w:proofErr w:type="spellEnd"/>
     </w:p>
     <w:p>
       <w:pPr>
@@ -7354,7 +7760,7 @@
 </file>
 
 <file path=word/endnotes.xml><?xml version="1.0" encoding="utf-8"?>
-<w:endnotes xmlns:wpc="http://schemas.microsoft.com/office/word/2010/wordprocessingCanvas" xmlns:mc="http://schemas.openxmlformats.org/markup-compatibility/2006" xmlns:o="urn:schemas-microsoft-com:office:office" xmlns:r="http://schemas.openxmlformats.org/officeDocument/2006/relationships" xmlns:m="http://schemas.openxmlformats.org/officeDocument/2006/math" xmlns:v="urn:schemas-microsoft-com:vml" xmlns:wp14="http://schemas.microsoft.com/office/word/2010/wordprocessingDrawing" xmlns:wp="http://schemas.openxmlformats.org/drawingml/2006/wordprocessingDrawing" xmlns:w10="urn:schemas-microsoft-com:office:word" xmlns:w="http://schemas.openxmlformats.org/wordprocessingml/2006/main" xmlns:w14="http://schemas.microsoft.com/office/word/2010/wordml" xmlns:w15="http://schemas.microsoft.com/office/word/2012/wordml" xmlns:wpg="http://schemas.microsoft.com/office/word/2010/wordprocessingGroup" xmlns:wpi="http://schemas.microsoft.com/office/word/2010/wordprocessingInk" xmlns:wne="http://schemas.microsoft.com/office/word/2006/wordml" xmlns:wps="http://schemas.microsoft.com/office/word/2010/wordprocessingShape" mc:Ignorable="w14 w15 wp14">
+<w:endnotes xmlns:wpc="http://schemas.microsoft.com/office/word/2010/wordprocessingCanvas" xmlns:cx="http://schemas.microsoft.com/office/drawing/2014/chartex" xmlns:cx1="http://schemas.microsoft.com/office/drawing/2015/9/8/chartex" xmlns:cx2="http://schemas.microsoft.com/office/drawing/2015/10/21/chartex" xmlns:mc="http://schemas.openxmlformats.org/markup-compatibility/2006" xmlns:o="urn:schemas-microsoft-com:office:office" xmlns:r="http://schemas.openxmlformats.org/officeDocument/2006/relationships" xmlns:m="http://schemas.openxmlformats.org/officeDocument/2006/math" xmlns:v="urn:schemas-microsoft-com:vml" xmlns:wp14="http://schemas.microsoft.com/office/word/2010/wordprocessingDrawing" xmlns:wp="http://schemas.openxmlformats.org/drawingml/2006/wordprocessingDrawing" xmlns:w10="urn:schemas-microsoft-com:office:word" xmlns:w="http://schemas.openxmlformats.org/wordprocessingml/2006/main" xmlns:w14="http://schemas.microsoft.com/office/word/2010/wordml" xmlns:w15="http://schemas.microsoft.com/office/word/2012/wordml" xmlns:w16se="http://schemas.microsoft.com/office/word/2015/wordml/symex" xmlns:wpg="http://schemas.microsoft.com/office/word/2010/wordprocessingGroup" xmlns:wpi="http://schemas.microsoft.com/office/word/2010/wordprocessingInk" xmlns:wne="http://schemas.microsoft.com/office/word/2006/wordml" xmlns:wps="http://schemas.microsoft.com/office/word/2010/wordprocessingShape" mc:Ignorable="w14 w15 w16se wp14">
   <w:endnote w:type="separator" w:id="-1">
     <w:p>
       <w:pPr>
@@ -7379,7 +7785,7 @@
 </file>
 
 <file path=word/footer1.xml><?xml version="1.0" encoding="utf-8"?>
-<w:ftr xmlns:wpc="http://schemas.microsoft.com/office/word/2010/wordprocessingCanvas" xmlns:mc="http://schemas.openxmlformats.org/markup-compatibility/2006" xmlns:o="urn:schemas-microsoft-com:office:office" xmlns:r="http://schemas.openxmlformats.org/officeDocument/2006/relationships" xmlns:m="http://schemas.openxmlformats.org/officeDocument/2006/math" xmlns:v="urn:schemas-microsoft-com:vml" xmlns:wp14="http://schemas.microsoft.com/office/word/2010/wordprocessingDrawing" xmlns:wp="http://schemas.openxmlformats.org/drawingml/2006/wordprocessingDrawing" xmlns:w10="urn:schemas-microsoft-com:office:word" xmlns:w="http://schemas.openxmlformats.org/wordprocessingml/2006/main" xmlns:w14="http://schemas.microsoft.com/office/word/2010/wordml" xmlns:w15="http://schemas.microsoft.com/office/word/2012/wordml" xmlns:wpg="http://schemas.microsoft.com/office/word/2010/wordprocessingGroup" xmlns:wpi="http://schemas.microsoft.com/office/word/2010/wordprocessingInk" xmlns:wne="http://schemas.microsoft.com/office/word/2006/wordml" xmlns:wps="http://schemas.microsoft.com/office/word/2010/wordprocessingShape" mc:Ignorable="w14 w15 wp14">
+<w:ftr xmlns:wpc="http://schemas.microsoft.com/office/word/2010/wordprocessingCanvas" xmlns:cx="http://schemas.microsoft.com/office/drawing/2014/chartex" xmlns:cx1="http://schemas.microsoft.com/office/drawing/2015/9/8/chartex" xmlns:cx2="http://schemas.microsoft.com/office/drawing/2015/10/21/chartex" xmlns:mc="http://schemas.openxmlformats.org/markup-compatibility/2006" xmlns:o="urn:schemas-microsoft-com:office:office" xmlns:r="http://schemas.openxmlformats.org/officeDocument/2006/relationships" xmlns:m="http://schemas.openxmlformats.org/officeDocument/2006/math" xmlns:v="urn:schemas-microsoft-com:vml" xmlns:wp14="http://schemas.microsoft.com/office/word/2010/wordprocessingDrawing" xmlns:wp="http://schemas.openxmlformats.org/drawingml/2006/wordprocessingDrawing" xmlns:w10="urn:schemas-microsoft-com:office:word" xmlns:w="http://schemas.openxmlformats.org/wordprocessingml/2006/main" xmlns:w14="http://schemas.microsoft.com/office/word/2010/wordml" xmlns:w15="http://schemas.microsoft.com/office/word/2012/wordml" xmlns:w16se="http://schemas.microsoft.com/office/word/2015/wordml/symex" xmlns:wpg="http://schemas.microsoft.com/office/word/2010/wordprocessingGroup" xmlns:wpi="http://schemas.microsoft.com/office/word/2010/wordprocessingInk" xmlns:wne="http://schemas.microsoft.com/office/word/2006/wordml" xmlns:wps="http://schemas.microsoft.com/office/word/2010/wordprocessingShape" mc:Ignorable="w14 w15 w16se wp14">
   <w:sdt>
     <w:sdtPr>
       <w:id w:val="305594708"/>
@@ -7396,7 +7802,7 @@
     <w:sdtContent>
       <w:p>
         <w:pPr>
-          <w:pStyle w:val="Voettekst"/>
+          <w:pStyle w:val="Footer"/>
           <w:jc w:val="right"/>
         </w:pPr>
         <w:r>
@@ -7425,14 +7831,14 @@
   </w:sdt>
   <w:p>
     <w:pPr>
-      <w:pStyle w:val="Voettekst"/>
+      <w:pStyle w:val="Footer"/>
     </w:pPr>
   </w:p>
 </w:ftr>
 </file>
 
 <file path=word/footnotes.xml><?xml version="1.0" encoding="utf-8"?>
-<w:footnotes xmlns:wpc="http://schemas.microsoft.com/office/word/2010/wordprocessingCanvas" xmlns:mc="http://schemas.openxmlformats.org/markup-compatibility/2006" xmlns:o="urn:schemas-microsoft-com:office:office" xmlns:r="http://schemas.openxmlformats.org/officeDocument/2006/relationships" xmlns:m="http://schemas.openxmlformats.org/officeDocument/2006/math" xmlns:v="urn:schemas-microsoft-com:vml" xmlns:wp14="http://schemas.microsoft.com/office/word/2010/wordprocessingDrawing" xmlns:wp="http://schemas.openxmlformats.org/drawingml/2006/wordprocessingDrawing" xmlns:w10="urn:schemas-microsoft-com:office:word" xmlns:w="http://schemas.openxmlformats.org/wordprocessingml/2006/main" xmlns:w14="http://schemas.microsoft.com/office/word/2010/wordml" xmlns:w15="http://schemas.microsoft.com/office/word/2012/wordml" xmlns:wpg="http://schemas.microsoft.com/office/word/2010/wordprocessingGroup" xmlns:wpi="http://schemas.microsoft.com/office/word/2010/wordprocessingInk" xmlns:wne="http://schemas.microsoft.com/office/word/2006/wordml" xmlns:wps="http://schemas.microsoft.com/office/word/2010/wordprocessingShape" mc:Ignorable="w14 w15 wp14">
+<w:footnotes xmlns:wpc="http://schemas.microsoft.com/office/word/2010/wordprocessingCanvas" xmlns:cx="http://schemas.microsoft.com/office/drawing/2014/chartex" xmlns:cx1="http://schemas.microsoft.com/office/drawing/2015/9/8/chartex" xmlns:cx2="http://schemas.microsoft.com/office/drawing/2015/10/21/chartex" xmlns:mc="http://schemas.openxmlformats.org/markup-compatibility/2006" xmlns:o="urn:schemas-microsoft-com:office:office" xmlns:r="http://schemas.openxmlformats.org/officeDocument/2006/relationships" xmlns:m="http://schemas.openxmlformats.org/officeDocument/2006/math" xmlns:v="urn:schemas-microsoft-com:vml" xmlns:wp14="http://schemas.microsoft.com/office/word/2010/wordprocessingDrawing" xmlns:wp="http://schemas.openxmlformats.org/drawingml/2006/wordprocessingDrawing" xmlns:w10="urn:schemas-microsoft-com:office:word" xmlns:w="http://schemas.openxmlformats.org/wordprocessingml/2006/main" xmlns:w14="http://schemas.microsoft.com/office/word/2010/wordml" xmlns:w15="http://schemas.microsoft.com/office/word/2012/wordml" xmlns:w16se="http://schemas.microsoft.com/office/word/2015/wordml/symex" xmlns:wpg="http://schemas.microsoft.com/office/word/2010/wordprocessingGroup" xmlns:wpi="http://schemas.microsoft.com/office/word/2010/wordprocessingInk" xmlns:wne="http://schemas.microsoft.com/office/word/2006/wordml" xmlns:wps="http://schemas.microsoft.com/office/word/2010/wordprocessingShape" mc:Ignorable="w14 w15 w16se wp14">
   <w:footnote w:type="separator" w:id="-1">
     <w:p>
       <w:pPr>
@@ -7457,7 +7863,7 @@
 </file>
 
 <file path=word/numbering.xml><?xml version="1.0" encoding="utf-8"?>
-<w:numbering xmlns:wpc="http://schemas.microsoft.com/office/word/2010/wordprocessingCanvas" xmlns:mc="http://schemas.openxmlformats.org/markup-compatibility/2006" xmlns:o="urn:schemas-microsoft-com:office:office" xmlns:r="http://schemas.openxmlformats.org/officeDocument/2006/relationships" xmlns:m="http://schemas.openxmlformats.org/officeDocument/2006/math" xmlns:v="urn:schemas-microsoft-com:vml" xmlns:wp14="http://schemas.microsoft.com/office/word/2010/wordprocessingDrawing" xmlns:wp="http://schemas.openxmlformats.org/drawingml/2006/wordprocessingDrawing" xmlns:w10="urn:schemas-microsoft-com:office:word" xmlns:w="http://schemas.openxmlformats.org/wordprocessingml/2006/main" xmlns:w14="http://schemas.microsoft.com/office/word/2010/wordml" xmlns:w15="http://schemas.microsoft.com/office/word/2012/wordml" xmlns:wpg="http://schemas.microsoft.com/office/word/2010/wordprocessingGroup" xmlns:wpi="http://schemas.microsoft.com/office/word/2010/wordprocessingInk" xmlns:wne="http://schemas.microsoft.com/office/word/2006/wordml" xmlns:wps="http://schemas.microsoft.com/office/word/2010/wordprocessingShape" mc:Ignorable="w14 w15 wp14">
+<w:numbering xmlns:wpc="http://schemas.microsoft.com/office/word/2010/wordprocessingCanvas" xmlns:cx="http://schemas.microsoft.com/office/drawing/2014/chartex" xmlns:cx1="http://schemas.microsoft.com/office/drawing/2015/9/8/chartex" xmlns:cx2="http://schemas.microsoft.com/office/drawing/2015/10/21/chartex" xmlns:mc="http://schemas.openxmlformats.org/markup-compatibility/2006" xmlns:o="urn:schemas-microsoft-com:office:office" xmlns:r="http://schemas.openxmlformats.org/officeDocument/2006/relationships" xmlns:m="http://schemas.openxmlformats.org/officeDocument/2006/math" xmlns:v="urn:schemas-microsoft-com:vml" xmlns:wp14="http://schemas.microsoft.com/office/word/2010/wordprocessingDrawing" xmlns:wp="http://schemas.openxmlformats.org/drawingml/2006/wordprocessingDrawing" xmlns:w10="urn:schemas-microsoft-com:office:word" xmlns:w="http://schemas.openxmlformats.org/wordprocessingml/2006/main" xmlns:w14="http://schemas.microsoft.com/office/word/2010/wordml" xmlns:w15="http://schemas.microsoft.com/office/word/2012/wordml" xmlns:w16se="http://schemas.microsoft.com/office/word/2015/wordml/symex" xmlns:wpg="http://schemas.microsoft.com/office/word/2010/wordprocessingGroup" xmlns:wpi="http://schemas.microsoft.com/office/word/2010/wordprocessingInk" xmlns:wne="http://schemas.microsoft.com/office/word/2006/wordml" xmlns:wps="http://schemas.microsoft.com/office/word/2010/wordprocessingShape" mc:Ignorable="w14 w15 w16se wp14">
   <w:abstractNum w:abstractNumId="0" w15:restartNumberingAfterBreak="0">
     <w:nsid w:val="175A19AE"/>
     <w:multiLevelType w:val="hybridMultilevel"/>
@@ -8282,7 +8688,7 @@
 </file>
 
 <file path=word/styles.xml><?xml version="1.0" encoding="utf-8"?>
-<w:styles xmlns:mc="http://schemas.openxmlformats.org/markup-compatibility/2006" xmlns:r="http://schemas.openxmlformats.org/officeDocument/2006/relationships" xmlns:w="http://schemas.openxmlformats.org/wordprocessingml/2006/main" xmlns:w14="http://schemas.microsoft.com/office/word/2010/wordml" xmlns:w15="http://schemas.microsoft.com/office/word/2012/wordml" mc:Ignorable="w14 w15">
+<w:styles xmlns:mc="http://schemas.openxmlformats.org/markup-compatibility/2006" xmlns:r="http://schemas.openxmlformats.org/officeDocument/2006/relationships" xmlns:w="http://schemas.openxmlformats.org/wordprocessingml/2006/main" xmlns:w14="http://schemas.microsoft.com/office/word/2010/wordml" xmlns:w15="http://schemas.microsoft.com/office/word/2012/wordml" xmlns:w16se="http://schemas.microsoft.com/office/word/2015/wordml/symex" mc:Ignorable="w14 w15 w16se">
   <w:docDefaults>
     <w:rPrDefault>
       <w:rPr>
@@ -8298,7 +8704,7 @@
       </w:pPr>
     </w:pPrDefault>
   </w:docDefaults>
-  <w:latentStyles w:defLockedState="0" w:defUIPriority="99" w:defSemiHidden="0" w:defUnhideWhenUsed="0" w:defQFormat="0" w:count="371">
+  <w:latentStyles w:defLockedState="0" w:defUIPriority="99" w:defSemiHidden="0" w:defUnhideWhenUsed="0" w:defQFormat="0" w:count="372">
     <w:lsdException w:name="Normal" w:uiPriority="0" w:qFormat="1"/>
     <w:lsdException w:name="heading 1" w:uiPriority="9" w:qFormat="1"/>
     <w:lsdException w:name="heading 2" w:semiHidden="1" w:uiPriority="9" w:unhideWhenUsed="1" w:qFormat="1"/>
@@ -8404,7 +8810,6 @@
     <w:lsdException w:name="HTML Sample" w:semiHidden="1" w:unhideWhenUsed="1"/>
     <w:lsdException w:name="HTML Typewriter" w:semiHidden="1" w:unhideWhenUsed="1"/>
     <w:lsdException w:name="HTML Variable" w:semiHidden="1" w:unhideWhenUsed="1"/>
-    <w:lsdException w:name="Normal Table" w:semiHidden="1" w:unhideWhenUsed="1"/>
     <w:lsdException w:name="annotation subject" w:semiHidden="1" w:unhideWhenUsed="1"/>
     <w:lsdException w:name="No List" w:semiHidden="1" w:unhideWhenUsed="1"/>
     <w:lsdException w:name="Outline List 1" w:semiHidden="1" w:unhideWhenUsed="1"/>
@@ -8451,10 +8856,8 @@
     <w:lsdException w:name="Table Subtle 2" w:semiHidden="1" w:unhideWhenUsed="1"/>
     <w:lsdException w:name="Table Web 1" w:semiHidden="1" w:unhideWhenUsed="1"/>
     <w:lsdException w:name="Table Web 2" w:semiHidden="1" w:unhideWhenUsed="1"/>
-    <w:lsdException w:name="Table Web 3" w:semiHidden="1" w:unhideWhenUsed="1"/>
     <w:lsdException w:name="Balloon Text" w:semiHidden="1" w:unhideWhenUsed="1"/>
     <w:lsdException w:name="Table Grid" w:uiPriority="59"/>
-    <w:lsdException w:name="Table Theme" w:semiHidden="1" w:unhideWhenUsed="1"/>
     <w:lsdException w:name="Placeholder Text" w:semiHidden="1"/>
     <w:lsdException w:name="No Spacing" w:uiPriority="1" w:qFormat="1"/>
     <w:lsdException w:name="Light Shading" w:uiPriority="60"/>
@@ -8670,8 +9073,9 @@
     <w:lsdException w:name="List Table 5 Dark Accent 6" w:uiPriority="50"/>
     <w:lsdException w:name="List Table 6 Colorful Accent 6" w:uiPriority="51"/>
     <w:lsdException w:name="List Table 7 Colorful Accent 6" w:uiPriority="52"/>
+    <w:lsdException w:name="Mention" w:semiHidden="1" w:unhideWhenUsed="1"/>
   </w:latentStyles>
-  <w:style w:type="paragraph" w:default="1" w:styleId="Standaard">
+  <w:style w:type="paragraph" w:default="1" w:styleId="Normal">
     <w:name w:val="Normal"/>
     <w:qFormat/>
     <w:rsid w:val="00247B7A"/>
@@ -8680,11 +9084,11 @@
       <w:lang w:bidi="en-US"/>
     </w:rPr>
   </w:style>
-  <w:style w:type="paragraph" w:styleId="Kop1">
+  <w:style w:type="paragraph" w:styleId="Heading1">
     <w:name w:val="heading 1"/>
-    <w:basedOn w:val="Standaard"/>
-    <w:next w:val="Standaard"/>
-    <w:link w:val="Kop1Char"/>
+    <w:basedOn w:val="Normal"/>
+    <w:next w:val="Normal"/>
+    <w:link w:val="Heading1Char"/>
     <w:uiPriority w:val="9"/>
     <w:qFormat/>
     <w:rsid w:val="00247B7A"/>
@@ -8703,12 +9107,12 @@
       <w:szCs w:val="28"/>
     </w:rPr>
   </w:style>
-  <w:style w:type="paragraph" w:styleId="Kop2">
+  <w:style w:type="paragraph" w:styleId="Heading2">
     <w:name w:val="heading 2"/>
     <w:aliases w:val="heading 2"/>
-    <w:basedOn w:val="Standaard"/>
-    <w:next w:val="Standaard"/>
-    <w:link w:val="Kop2Char"/>
+    <w:basedOn w:val="Normal"/>
+    <w:next w:val="Normal"/>
+    <w:link w:val="Heading2Char"/>
     <w:uiPriority w:val="9"/>
     <w:unhideWhenUsed/>
     <w:qFormat/>
@@ -8728,11 +9132,11 @@
       <w:szCs w:val="26"/>
     </w:rPr>
   </w:style>
-  <w:style w:type="paragraph" w:styleId="Kop4">
+  <w:style w:type="paragraph" w:styleId="Heading4">
     <w:name w:val="heading 4"/>
-    <w:basedOn w:val="Standaard"/>
-    <w:next w:val="Standaard"/>
-    <w:link w:val="Kop4Char"/>
+    <w:basedOn w:val="Normal"/>
+    <w:next w:val="Normal"/>
+    <w:link w:val="Heading4Char"/>
     <w:uiPriority w:val="9"/>
     <w:unhideWhenUsed/>
     <w:qFormat/>
@@ -8752,13 +9156,13 @@
       <w:color w:val="4F81BD" w:themeColor="accent1"/>
     </w:rPr>
   </w:style>
-  <w:style w:type="character" w:default="1" w:styleId="Standaardalinea-lettertype">
+  <w:style w:type="character" w:default="1" w:styleId="DefaultParagraphFont">
     <w:name w:val="Default Paragraph Font"/>
     <w:uiPriority w:val="1"/>
     <w:semiHidden/>
     <w:unhideWhenUsed/>
   </w:style>
-  <w:style w:type="table" w:default="1" w:styleId="Standaardtabel">
+  <w:style w:type="table" w:default="1" w:styleId="TableNormal">
     <w:name w:val="Normal Table"/>
     <w:uiPriority w:val="99"/>
     <w:semiHidden/>
@@ -8773,16 +9177,16 @@
       </w:tblCellMar>
     </w:tblPr>
   </w:style>
-  <w:style w:type="numbering" w:default="1" w:styleId="Geenlijst">
+  <w:style w:type="numbering" w:default="1" w:styleId="NoList">
     <w:name w:val="No List"/>
     <w:uiPriority w:val="99"/>
     <w:semiHidden/>
     <w:unhideWhenUsed/>
   </w:style>
-  <w:style w:type="character" w:customStyle="1" w:styleId="Kop1Char">
-    <w:name w:val="Kop 1 Char"/>
-    <w:basedOn w:val="Standaardalinea-lettertype"/>
-    <w:link w:val="Kop1"/>
+  <w:style w:type="character" w:customStyle="1" w:styleId="Heading1Char">
+    <w:name w:val="Heading 1 Char"/>
+    <w:basedOn w:val="DefaultParagraphFont"/>
+    <w:link w:val="Heading1"/>
     <w:uiPriority w:val="9"/>
     <w:rsid w:val="00247B7A"/>
     <w:rPr>
@@ -8795,11 +9199,11 @@
       <w:lang w:bidi="en-US"/>
     </w:rPr>
   </w:style>
-  <w:style w:type="character" w:customStyle="1" w:styleId="Kop2Char">
-    <w:name w:val="Kop 2 Char"/>
+  <w:style w:type="character" w:customStyle="1" w:styleId="Heading2Char">
+    <w:name w:val="Heading 2 Char"/>
     <w:aliases w:val="heading 2 Char"/>
-    <w:basedOn w:val="Standaardalinea-lettertype"/>
-    <w:link w:val="Kop2"/>
+    <w:basedOn w:val="DefaultParagraphFont"/>
+    <w:link w:val="Heading2"/>
     <w:uiPriority w:val="9"/>
     <w:rsid w:val="00247B7A"/>
     <w:rPr>
@@ -8812,10 +9216,10 @@
       <w:lang w:bidi="en-US"/>
     </w:rPr>
   </w:style>
-  <w:style w:type="character" w:customStyle="1" w:styleId="Kop4Char">
-    <w:name w:val="Kop 4 Char"/>
-    <w:basedOn w:val="Standaardalinea-lettertype"/>
-    <w:link w:val="Kop4"/>
+  <w:style w:type="character" w:customStyle="1" w:styleId="Heading4Char">
+    <w:name w:val="Heading 4 Char"/>
+    <w:basedOn w:val="DefaultParagraphFont"/>
+    <w:link w:val="Heading4"/>
     <w:uiPriority w:val="9"/>
     <w:rsid w:val="00247B7A"/>
     <w:rPr>
@@ -8828,9 +9232,9 @@
       <w:lang w:bidi="en-US"/>
     </w:rPr>
   </w:style>
-  <w:style w:type="paragraph" w:styleId="Lijstalinea">
+  <w:style w:type="paragraph" w:styleId="ListParagraph">
     <w:name w:val="List Paragraph"/>
-    <w:basedOn w:val="Standaard"/>
+    <w:basedOn w:val="Normal"/>
     <w:uiPriority w:val="34"/>
     <w:qFormat/>
     <w:rsid w:val="00247B7A"/>
@@ -8839,10 +9243,10 @@
       <w:contextualSpacing/>
     </w:pPr>
   </w:style>
-  <w:style w:type="paragraph" w:styleId="Koptekst">
+  <w:style w:type="paragraph" w:styleId="Header">
     <w:name w:val="header"/>
-    <w:basedOn w:val="Standaard"/>
-    <w:link w:val="KoptekstChar"/>
+    <w:basedOn w:val="Normal"/>
+    <w:link w:val="HeaderChar"/>
     <w:uiPriority w:val="99"/>
     <w:unhideWhenUsed/>
     <w:rsid w:val="00CE6282"/>
@@ -8854,10 +9258,10 @@
       <w:spacing w:after="0" w:line="240" w:lineRule="auto"/>
     </w:pPr>
   </w:style>
-  <w:style w:type="character" w:customStyle="1" w:styleId="KoptekstChar">
-    <w:name w:val="Koptekst Char"/>
-    <w:basedOn w:val="Standaardalinea-lettertype"/>
-    <w:link w:val="Koptekst"/>
+  <w:style w:type="character" w:customStyle="1" w:styleId="HeaderChar">
+    <w:name w:val="Header Char"/>
+    <w:basedOn w:val="DefaultParagraphFont"/>
+    <w:link w:val="Header"/>
     <w:uiPriority w:val="99"/>
     <w:rsid w:val="00CE6282"/>
     <w:rPr>
@@ -8865,10 +9269,10 @@
       <w:lang w:bidi="en-US"/>
     </w:rPr>
   </w:style>
-  <w:style w:type="paragraph" w:styleId="Voettekst">
+  <w:style w:type="paragraph" w:styleId="Footer">
     <w:name w:val="footer"/>
-    <w:basedOn w:val="Standaard"/>
-    <w:link w:val="VoettekstChar"/>
+    <w:basedOn w:val="Normal"/>
+    <w:link w:val="FooterChar"/>
     <w:uiPriority w:val="99"/>
     <w:unhideWhenUsed/>
     <w:rsid w:val="00CE6282"/>
@@ -8880,10 +9284,10 @@
       <w:spacing w:after="0" w:line="240" w:lineRule="auto"/>
     </w:pPr>
   </w:style>
-  <w:style w:type="character" w:customStyle="1" w:styleId="VoettekstChar">
-    <w:name w:val="Voettekst Char"/>
-    <w:basedOn w:val="Standaardalinea-lettertype"/>
-    <w:link w:val="Voettekst"/>
+  <w:style w:type="character" w:customStyle="1" w:styleId="FooterChar">
+    <w:name w:val="Footer Char"/>
+    <w:basedOn w:val="DefaultParagraphFont"/>
+    <w:link w:val="Footer"/>
     <w:uiPriority w:val="99"/>
     <w:rsid w:val="00CE6282"/>
     <w:rPr>
@@ -8893,7 +9297,7 @@
   </w:style>
   <w:style w:type="character" w:styleId="Hyperlink">
     <w:name w:val="Hyperlink"/>
-    <w:basedOn w:val="Standaardalinea-lettertype"/>
+    <w:basedOn w:val="DefaultParagraphFont"/>
     <w:uiPriority w:val="99"/>
     <w:unhideWhenUsed/>
     <w:rsid w:val="000C07A8"/>
@@ -9189,15 +9593,6 @@
 </file>
 
 <file path=customXml/item1.xml><?xml version="1.0" encoding="utf-8"?>
-<?mso-contentType ?>
-<FormTemplates xmlns="http://schemas.microsoft.com/sharepoint/v3/contenttype/forms">
-  <Display>DocumentLibraryForm</Display>
-  <Edit>DocumentLibraryForm</Edit>
-  <New>DocumentLibraryForm</New>
-</FormTemplates>
-</file>
-
-<file path=customXml/item2.xml><?xml version="1.0" encoding="utf-8"?>
 <ct:contentTypeSchema xmlns:ct="http://schemas.microsoft.com/office/2006/metadata/contentType" xmlns:ma="http://schemas.microsoft.com/office/2006/metadata/properties/metaAttributes" ct:_="" ma:_="" ma:contentTypeName="Document" ma:contentTypeID="0x010100E91FD6F7D8CA454188564A8DE77BDCF3" ma:contentTypeVersion="" ma:contentTypeDescription="Een nieuw document maken." ma:contentTypeScope="" ma:versionID="a3ece22d6c9ecd56f8fd9c409ecb7012">
   <xsd:schema xmlns:xsd="http://www.w3.org/2001/XMLSchema" xmlns:xs="http://www.w3.org/2001/XMLSchema" xmlns:p="http://schemas.microsoft.com/office/2006/metadata/properties" xmlns:ns2="9ab5e87a-ed8e-45a5-9793-059f67398425" targetNamespace="http://schemas.microsoft.com/office/2006/metadata/properties" ma:root="true" ma:fieldsID="e36a552b910c1cdf142adc90bba5ebe9" ns2:_="">
     <xsd:import namespace="9ab5e87a-ed8e-45a5-9793-059f67398425"/>
@@ -9358,6 +9753,15 @@
 </ct:contentTypeSchema>
 </file>
 
+<file path=customXml/item2.xml><?xml version="1.0" encoding="utf-8"?>
+<?mso-contentType ?>
+<FormTemplates xmlns="http://schemas.microsoft.com/sharepoint/v3/contenttype/forms">
+  <Display>DocumentLibraryForm</Display>
+  <Edit>DocumentLibraryForm</Edit>
+  <New>DocumentLibraryForm</New>
+</FormTemplates>
+</file>
+
 <file path=customXml/item3.xml><?xml version="1.0" encoding="utf-8"?>
 <p:properties xmlns:p="http://schemas.microsoft.com/office/2006/metadata/properties" xmlns:xsi="http://www.w3.org/2001/XMLSchema-instance" xmlns:pc="http://schemas.microsoft.com/office/infopath/2007/PartnerControls">
   <documentManagement>
@@ -9373,14 +9777,6 @@
 </file>
 
 <file path=customXml/itemProps1.xml><?xml version="1.0" encoding="utf-8"?>
-<ds:datastoreItem xmlns:ds="http://schemas.openxmlformats.org/officeDocument/2006/customXml" ds:itemID="{3BE31371-DD9A-4A7B-8FEE-91C3919E3D21}">
-  <ds:schemaRefs>
-    <ds:schemaRef ds:uri="http://schemas.microsoft.com/sharepoint/v3/contenttype/forms"/>
-  </ds:schemaRefs>
-</ds:datastoreItem>
-</file>
-
-<file path=customXml/itemProps2.xml><?xml version="1.0" encoding="utf-8"?>
 <ds:datastoreItem xmlns:ds="http://schemas.openxmlformats.org/officeDocument/2006/customXml" ds:itemID="{F132E92B-1473-4185-A25E-1A037D4C0A35}">
   <ds:schemaRefs>
     <ds:schemaRef ds:uri="http://schemas.microsoft.com/office/2006/metadata/contentType"/>
@@ -9398,6 +9794,14 @@
 </ds:datastoreItem>
 </file>
 
+<file path=customXml/itemProps2.xml><?xml version="1.0" encoding="utf-8"?>
+<ds:datastoreItem xmlns:ds="http://schemas.openxmlformats.org/officeDocument/2006/customXml" ds:itemID="{3BE31371-DD9A-4A7B-8FEE-91C3919E3D21}">
+  <ds:schemaRefs>
+    <ds:schemaRef ds:uri="http://schemas.microsoft.com/sharepoint/v3/contenttype/forms"/>
+  </ds:schemaRefs>
+</ds:datastoreItem>
+</file>
+
 <file path=customXml/itemProps3.xml><?xml version="1.0" encoding="utf-8"?>
 <ds:datastoreItem xmlns:ds="http://schemas.openxmlformats.org/officeDocument/2006/customXml" ds:itemID="{54CB3BC3-DA53-40B1-8F8B-AA7125964664}">
   <ds:schemaRefs>
@@ -9409,7 +9813,7 @@
 </file>
 
 <file path=customXml/itemProps4.xml><?xml version="1.0" encoding="utf-8"?>
-<ds:datastoreItem xmlns:ds="http://schemas.openxmlformats.org/officeDocument/2006/customXml" ds:itemID="{A1C25229-4B50-47B2-8101-E205EF1FFBA6}">
+<ds:datastoreItem xmlns:ds="http://schemas.openxmlformats.org/officeDocument/2006/customXml" ds:itemID="{E6BEEBFC-D03D-499A-BB47-363FDC6A70ED}">
   <ds:schemaRefs>
     <ds:schemaRef ds:uri="http://schemas.openxmlformats.org/officeDocument/2006/bibliography"/>
   </ds:schemaRefs>

</xml_diff>